<commit_message>
meeting minutes for iter 2 - current
</commit_message>
<xml_diff>
--- a/minutes/Team éXi Meeting Minutes (20 July 2018).docx
+++ b/minutes/Team éXi Meeting Minutes (20 July 2018).docx
@@ -172,16 +172,14 @@
               <w:rPr>
                 <w:rFonts w:hAnsi="DengXian"/>
               </w:rPr>
-              <w:t>Team Meeting Minutes 0</w:t>
+              <w:t xml:space="preserve">Team Meeting Minutes </w:t>
             </w:r>
             <w:r>
               <w:rPr>
                 <w:rFonts w:hAnsi="DengXian"/>
               </w:rPr>
-              <w:t>8</w:t>
+              <w:t>10</w:t>
             </w:r>
-            <w:bookmarkStart w:id="0" w:name="_GoBack"/>
-            <w:bookmarkEnd w:id="0"/>
           </w:p>
         </w:tc>
       </w:tr>
@@ -306,13 +304,31 @@
               <w:rPr>
                 <w:rFonts w:hAnsi="DengXian"/>
               </w:rPr>
-              <w:t>21</w:t>
+              <w:t>2</w:t>
             </w:r>
             <w:r>
               <w:rPr>
                 <w:rFonts w:hAnsi="DengXian"/>
               </w:rPr>
-              <w:t>:00</w:t>
+              <w:t>1</w:t>
+            </w:r>
+            <w:r>
+              <w:rPr>
+                <w:rFonts w:hAnsi="DengXian"/>
+              </w:rPr>
+              <w:t>:</w:t>
+            </w:r>
+            <w:r>
+              <w:rPr>
+                <w:rFonts w:hAnsi="DengXian"/>
+              </w:rPr>
+              <w:t>3</w:t>
+            </w:r>
+            <w:r>
+              <w:rPr>
+                <w:rFonts w:hAnsi="DengXian"/>
+              </w:rPr>
+              <w:t>0</w:t>
             </w:r>
           </w:p>
         </w:tc>
@@ -778,19 +794,22 @@
         <w:tc>
           <w:tcPr>
             <w:tcW w:w="9350" w:type="dxa"/>
-            <w:shd w:val="clear" w:color="000000" w:fill="C00000"/>
+            <w:shd w:val="clear" w:color="auto" w:fill="C00000"/>
+            <w:hideMark/>
           </w:tcPr>
           <w:p>
             <w:pPr>
               <w:rPr>
-                <w:rFonts w:ascii="Arial" w:eastAsia="Arial" w:hAnsi="Arial"/>
+                <w:rFonts w:ascii="Arial" w:hAnsi="Arial" w:cs="Arial"/>
+                <w:color w:val="FFFFFF" w:themeColor="background1"/>
                 <w:sz w:val="24"/>
                 <w:szCs w:val="24"/>
               </w:rPr>
             </w:pPr>
             <w:r>
               <w:rPr>
-                <w:rFonts w:ascii="Arial" w:eastAsia="Arial" w:hAnsi="Arial"/>
+                <w:rFonts w:ascii="Arial" w:hAnsi="Arial" w:cs="Arial"/>
+                <w:color w:val="FFFFFF" w:themeColor="background1"/>
                 <w:sz w:val="24"/>
                 <w:szCs w:val="24"/>
               </w:rPr>
@@ -809,34 +828,39 @@
               <w:pStyle w:val="ListParagraph"/>
               <w:numPr>
                 <w:ilvl w:val="0"/>
-                <w:numId w:val="9"/>
+                <w:numId w:val="15"/>
               </w:numPr>
-              <w:spacing w:after="160" w:line="259" w:lineRule="auto"/>
-              <w:ind w:left="700"/>
               <w:contextualSpacing/>
               <w:rPr>
-                <w:rFonts w:ascii="Arial" w:eastAsia="Arial" w:hAnsi="Arial"/>
+                <w:rFonts w:ascii="Arial" w:hAnsi="Arial" w:cs="Arial"/>
                 <w:sz w:val="24"/>
                 <w:szCs w:val="24"/>
               </w:rPr>
             </w:pPr>
             <w:r>
               <w:rPr>
-                <w:rFonts w:ascii="Arial" w:eastAsia="Arial" w:hAnsi="Arial"/>
-                <w:sz w:val="24"/>
-                <w:szCs w:val="24"/>
-              </w:rPr>
-              <w:t>Deployment Host</w:t>
+                <w:rFonts w:ascii="Arial" w:hAnsi="Arial" w:cs="Arial"/>
+                <w:sz w:val="24"/>
+                <w:szCs w:val="24"/>
+              </w:rPr>
+              <w:t>Project Planning</w:t>
             </w:r>
           </w:p>
           <w:p>
             <w:pPr>
               <w:pStyle w:val="ListParagraph"/>
-              <w:spacing w:after="160" w:line="259" w:lineRule="auto"/>
-              <w:ind w:left="700"/>
-              <w:contextualSpacing/>
-              <w:rPr>
-                <w:rFonts w:ascii="Arial" w:eastAsia="Arial" w:hAnsi="Arial"/>
+              <w:rPr>
+                <w:rFonts w:ascii="Arial" w:hAnsi="Arial" w:cs="Arial"/>
+                <w:sz w:val="24"/>
+                <w:szCs w:val="24"/>
+              </w:rPr>
+            </w:pPr>
+          </w:p>
+          <w:p>
+            <w:pPr>
+              <w:pStyle w:val="ListParagraph"/>
+              <w:rPr>
+                <w:rFonts w:ascii="Arial" w:hAnsi="Arial" w:cs="Arial"/>
                 <w:sz w:val="24"/>
                 <w:szCs w:val="24"/>
                 <w:u w:val="single"/>
@@ -844,7 +868,7 @@
             </w:pPr>
             <w:r>
               <w:rPr>
-                <w:rFonts w:ascii="Arial" w:eastAsia="Arial" w:hAnsi="Arial"/>
+                <w:rFonts w:ascii="Arial" w:hAnsi="Arial" w:cs="Arial"/>
                 <w:sz w:val="24"/>
                 <w:szCs w:val="24"/>
                 <w:u w:val="single"/>
@@ -857,7 +881,242 @@
               <w:pStyle w:val="ListParagraph"/>
               <w:numPr>
                 <w:ilvl w:val="0"/>
-                <w:numId w:val="10"/>
+                <w:numId w:val="13"/>
+              </w:numPr>
+              <w:contextualSpacing/>
+              <w:rPr>
+                <w:rFonts w:ascii="Arial" w:hAnsi="Arial" w:cs="Arial"/>
+                <w:sz w:val="24"/>
+                <w:szCs w:val="24"/>
+              </w:rPr>
+            </w:pPr>
+            <w:r>
+              <w:rPr>
+                <w:rFonts w:ascii="Arial" w:hAnsi="Arial" w:cs="Arial"/>
+                <w:sz w:val="24"/>
+                <w:szCs w:val="24"/>
+              </w:rPr>
+              <w:t>Recap of the objectives to be met during this meeting</w:t>
+            </w:r>
+          </w:p>
+          <w:p>
+            <w:pPr>
+              <w:pStyle w:val="ListParagraph"/>
+              <w:numPr>
+                <w:ilvl w:val="0"/>
+                <w:numId w:val="13"/>
+              </w:numPr>
+              <w:contextualSpacing/>
+              <w:rPr>
+                <w:rFonts w:ascii="Arial" w:hAnsi="Arial" w:cs="Arial"/>
+                <w:sz w:val="24"/>
+                <w:szCs w:val="24"/>
+              </w:rPr>
+            </w:pPr>
+            <w:r>
+              <w:rPr>
+                <w:rFonts w:ascii="Arial" w:hAnsi="Arial" w:cs="Arial"/>
+                <w:sz w:val="24"/>
+                <w:szCs w:val="24"/>
+              </w:rPr>
+              <w:t>Clarification of doubts regarding the iteration objectives</w:t>
+            </w:r>
+          </w:p>
+          <w:p>
+            <w:pPr>
+              <w:pStyle w:val="ListParagraph"/>
+              <w:ind w:left="1440"/>
+              <w:contextualSpacing/>
+              <w:rPr>
+                <w:rFonts w:ascii="Arial" w:hAnsi="Arial" w:cs="Arial"/>
+                <w:sz w:val="24"/>
+                <w:szCs w:val="24"/>
+              </w:rPr>
+            </w:pPr>
+          </w:p>
+        </w:tc>
+      </w:tr>
+      <w:tr>
+        <w:tc>
+          <w:tcPr>
+            <w:tcW w:w="9350" w:type="dxa"/>
+          </w:tcPr>
+          <w:p>
+            <w:pPr>
+              <w:pStyle w:val="ListParagraph"/>
+              <w:numPr>
+                <w:ilvl w:val="0"/>
+                <w:numId w:val="15"/>
+              </w:numPr>
+              <w:contextualSpacing/>
+              <w:rPr>
+                <w:rFonts w:ascii="Arial" w:hAnsi="Arial" w:cs="Arial"/>
+                <w:sz w:val="24"/>
+                <w:szCs w:val="24"/>
+              </w:rPr>
+            </w:pPr>
+            <w:r>
+              <w:rPr>
+                <w:rFonts w:ascii="Arial" w:hAnsi="Arial" w:cs="Arial"/>
+                <w:sz w:val="24"/>
+                <w:szCs w:val="24"/>
+              </w:rPr>
+              <w:t>Logic Flow for Coding</w:t>
+            </w:r>
+          </w:p>
+          <w:p>
+            <w:pPr>
+              <w:pStyle w:val="ListParagraph"/>
+              <w:rPr>
+                <w:rFonts w:ascii="Arial" w:hAnsi="Arial" w:cs="Arial"/>
+                <w:sz w:val="24"/>
+                <w:szCs w:val="24"/>
+              </w:rPr>
+            </w:pPr>
+          </w:p>
+          <w:p>
+            <w:pPr>
+              <w:pStyle w:val="ListParagraph"/>
+              <w:rPr>
+                <w:rFonts w:ascii="Arial" w:hAnsi="Arial" w:cs="Arial"/>
+                <w:sz w:val="24"/>
+                <w:szCs w:val="24"/>
+                <w:u w:val="single"/>
+              </w:rPr>
+            </w:pPr>
+            <w:r>
+              <w:rPr>
+                <w:rFonts w:ascii="Arial" w:hAnsi="Arial" w:cs="Arial"/>
+                <w:sz w:val="24"/>
+                <w:szCs w:val="24"/>
+                <w:u w:val="single"/>
+              </w:rPr>
+              <w:t>Summary of Discussion</w:t>
+            </w:r>
+          </w:p>
+          <w:p>
+            <w:pPr>
+              <w:pStyle w:val="ListParagraph"/>
+              <w:numPr>
+                <w:ilvl w:val="0"/>
+                <w:numId w:val="13"/>
+              </w:numPr>
+              <w:contextualSpacing/>
+              <w:rPr>
+                <w:rFonts w:ascii="Arial" w:hAnsi="Arial" w:cs="Arial"/>
+                <w:sz w:val="24"/>
+                <w:szCs w:val="24"/>
+              </w:rPr>
+            </w:pPr>
+            <w:r>
+              <w:rPr>
+                <w:rFonts w:ascii="Arial" w:hAnsi="Arial" w:cs="Arial"/>
+                <w:sz w:val="24"/>
+                <w:szCs w:val="24"/>
+              </w:rPr>
+              <w:t>The team revisited the functionalities to be implemented during this iteration and clarified our understanding regarding them</w:t>
+            </w:r>
+          </w:p>
+          <w:p>
+            <w:pPr>
+              <w:pStyle w:val="ListParagraph"/>
+              <w:numPr>
+                <w:ilvl w:val="0"/>
+                <w:numId w:val="13"/>
+              </w:numPr>
+              <w:contextualSpacing/>
+              <w:rPr>
+                <w:rFonts w:ascii="Arial" w:hAnsi="Arial" w:cs="Arial"/>
+                <w:sz w:val="24"/>
+                <w:szCs w:val="24"/>
+              </w:rPr>
+            </w:pPr>
+            <w:r>
+              <w:rPr>
+                <w:rFonts w:ascii="Arial" w:hAnsi="Arial" w:cs="Arial"/>
+                <w:sz w:val="24"/>
+                <w:szCs w:val="24"/>
+              </w:rPr>
+              <w:t>Came up with the logic flow for the functionalities</w:t>
+            </w:r>
+          </w:p>
+          <w:p>
+            <w:pPr>
+              <w:pStyle w:val="ListParagraph"/>
+              <w:ind w:left="1440"/>
+              <w:rPr>
+                <w:rFonts w:ascii="Arial" w:hAnsi="Arial" w:cs="Arial"/>
+                <w:sz w:val="24"/>
+                <w:szCs w:val="24"/>
+              </w:rPr>
+            </w:pPr>
+          </w:p>
+        </w:tc>
+      </w:tr>
+      <w:tr>
+        <w:tc>
+          <w:tcPr>
+            <w:tcW w:w="9350" w:type="dxa"/>
+          </w:tcPr>
+          <w:p>
+            <w:pPr>
+              <w:pStyle w:val="ListParagraph"/>
+              <w:numPr>
+                <w:ilvl w:val="0"/>
+                <w:numId w:val="15"/>
+              </w:numPr>
+              <w:contextualSpacing/>
+              <w:rPr>
+                <w:rFonts w:ascii="Arial" w:hAnsi="Arial" w:cs="Arial"/>
+                <w:sz w:val="24"/>
+                <w:szCs w:val="24"/>
+              </w:rPr>
+            </w:pPr>
+            <w:r>
+              <w:rPr>
+                <w:rFonts w:ascii="Arial" w:hAnsi="Arial" w:cs="Arial"/>
+                <w:sz w:val="24"/>
+                <w:szCs w:val="24"/>
+              </w:rPr>
+              <w:t>Issue with Hosting</w:t>
+            </w:r>
+          </w:p>
+          <w:p>
+            <w:pPr>
+              <w:pStyle w:val="ListParagraph"/>
+              <w:rPr>
+                <w:rFonts w:ascii="Arial" w:hAnsi="Arial" w:cs="Arial"/>
+                <w:sz w:val="24"/>
+                <w:szCs w:val="24"/>
+              </w:rPr>
+            </w:pPr>
+          </w:p>
+          <w:p>
+            <w:pPr>
+              <w:pStyle w:val="ListParagraph"/>
+              <w:rPr>
+                <w:rFonts w:ascii="Arial" w:hAnsi="Arial" w:cs="Arial"/>
+                <w:sz w:val="24"/>
+                <w:szCs w:val="24"/>
+                <w:u w:val="single"/>
+              </w:rPr>
+            </w:pPr>
+            <w:r>
+              <w:rPr>
+                <w:rFonts w:ascii="Arial" w:hAnsi="Arial" w:cs="Arial"/>
+                <w:sz w:val="24"/>
+                <w:szCs w:val="24"/>
+                <w:u w:val="single"/>
+              </w:rPr>
+              <w:t>Summary of Discussion</w:t>
+            </w:r>
+          </w:p>
+          <w:p>
+            <w:pPr>
+              <w:pStyle w:val="ListParagraph"/>
+              <w:numPr>
+                <w:ilvl w:val="0"/>
+                <w:numId w:val="13"/>
               </w:numPr>
               <w:spacing w:after="160" w:line="259" w:lineRule="auto"/>
               <w:contextualSpacing/>
@@ -881,7 +1140,7 @@
               <w:pStyle w:val="ListParagraph"/>
               <w:numPr>
                 <w:ilvl w:val="0"/>
-                <w:numId w:val="10"/>
+                <w:numId w:val="13"/>
               </w:numPr>
               <w:spacing w:after="160" w:line="259" w:lineRule="auto"/>
               <w:contextualSpacing/>
@@ -905,7 +1164,7 @@
               <w:pStyle w:val="ListParagraph"/>
               <w:numPr>
                 <w:ilvl w:val="0"/>
-                <w:numId w:val="10"/>
+                <w:numId w:val="13"/>
               </w:numPr>
               <w:spacing w:after="160" w:line="259" w:lineRule="auto"/>
               <w:contextualSpacing/>
@@ -929,12 +1188,11 @@
               <w:pStyle w:val="ListParagraph"/>
               <w:numPr>
                 <w:ilvl w:val="0"/>
-                <w:numId w:val="10"/>
+                <w:numId w:val="13"/>
               </w:numPr>
-              <w:spacing w:after="160" w:line="259" w:lineRule="auto"/>
               <w:contextualSpacing/>
               <w:rPr>
-                <w:rFonts w:ascii="Arial" w:eastAsia="Arial" w:hAnsi="Arial"/>
+                <w:rFonts w:ascii="Arial" w:hAnsi="Arial" w:cs="Arial"/>
                 <w:sz w:val="24"/>
                 <w:szCs w:val="24"/>
               </w:rPr>
@@ -960,32 +1218,40 @@
               <w:pStyle w:val="ListParagraph"/>
               <w:numPr>
                 <w:ilvl w:val="0"/>
-                <w:numId w:val="9"/>
+                <w:numId w:val="15"/>
               </w:numPr>
-              <w:ind w:left="700"/>
               <w:contextualSpacing/>
               <w:rPr>
-                <w:rFonts w:ascii="Arial" w:eastAsia="Arial" w:hAnsi="Arial"/>
+                <w:rFonts w:ascii="Arial" w:hAnsi="Arial" w:cs="Arial"/>
                 <w:sz w:val="24"/>
                 <w:szCs w:val="24"/>
               </w:rPr>
             </w:pPr>
             <w:r>
               <w:rPr>
-                <w:rFonts w:ascii="Arial" w:eastAsia="Arial" w:hAnsi="Arial"/>
-                <w:sz w:val="24"/>
-                <w:szCs w:val="24"/>
-              </w:rPr>
-              <w:t>Creation of Application</w:t>
+                <w:rFonts w:ascii="Arial" w:hAnsi="Arial" w:cs="Arial"/>
+                <w:sz w:val="24"/>
+                <w:szCs w:val="24"/>
+              </w:rPr>
+              <w:lastRenderedPageBreak/>
+              <w:t>UI Design Update</w:t>
             </w:r>
           </w:p>
           <w:p>
             <w:pPr>
               <w:pStyle w:val="ListParagraph"/>
-              <w:ind w:left="700"/>
-              <w:contextualSpacing/>
-              <w:rPr>
-                <w:rFonts w:ascii="Arial" w:eastAsia="Arial" w:hAnsi="Arial"/>
+              <w:rPr>
+                <w:rFonts w:ascii="Arial" w:hAnsi="Arial" w:cs="Arial"/>
+                <w:sz w:val="24"/>
+                <w:szCs w:val="24"/>
+              </w:rPr>
+            </w:pPr>
+          </w:p>
+          <w:p>
+            <w:pPr>
+              <w:pStyle w:val="ListParagraph"/>
+              <w:rPr>
+                <w:rFonts w:ascii="Arial" w:hAnsi="Arial" w:cs="Arial"/>
                 <w:sz w:val="24"/>
                 <w:szCs w:val="24"/>
                 <w:u w:val="single"/>
@@ -993,7 +1259,7 @@
             </w:pPr>
             <w:r>
               <w:rPr>
-                <w:rFonts w:ascii="Arial" w:eastAsia="Arial" w:hAnsi="Arial"/>
+                <w:rFonts w:ascii="Arial" w:hAnsi="Arial" w:cs="Arial"/>
                 <w:sz w:val="24"/>
                 <w:szCs w:val="24"/>
                 <w:u w:val="single"/>
@@ -1006,30 +1272,22 @@
               <w:pStyle w:val="ListParagraph"/>
               <w:numPr>
                 <w:ilvl w:val="0"/>
-                <w:numId w:val="11"/>
+                <w:numId w:val="13"/>
               </w:numPr>
               <w:contextualSpacing/>
               <w:rPr>
-                <w:rFonts w:ascii="Arial" w:eastAsia="Arial" w:hAnsi="Arial"/>
+                <w:rFonts w:ascii="Arial" w:hAnsi="Arial" w:cs="Arial"/>
                 <w:sz w:val="24"/>
                 <w:szCs w:val="24"/>
               </w:rPr>
             </w:pPr>
             <w:r>
               <w:rPr>
-                <w:rFonts w:ascii="Arial" w:eastAsia="Arial" w:hAnsi="Arial"/>
-                <w:sz w:val="24"/>
-                <w:szCs w:val="24"/>
-              </w:rPr>
-              <w:t xml:space="preserve">Identified </w:t>
-            </w:r>
-            <w:r>
-              <w:rPr>
-                <w:rFonts w:ascii="Arial" w:eastAsia="Arial" w:hAnsi="Arial"/>
-                <w:sz w:val="24"/>
-                <w:szCs w:val="24"/>
-              </w:rPr>
-              <w:t>task for next iteration.</w:t>
+                <w:rFonts w:ascii="Arial" w:hAnsi="Arial" w:cs="Arial"/>
+                <w:sz w:val="24"/>
+                <w:szCs w:val="24"/>
+              </w:rPr>
+              <w:t>Revisited the previous design for Student Management</w:t>
             </w:r>
           </w:p>
           <w:p>
@@ -1037,22 +1295,22 @@
               <w:pStyle w:val="ListParagraph"/>
               <w:numPr>
                 <w:ilvl w:val="0"/>
-                <w:numId w:val="11"/>
+                <w:numId w:val="13"/>
               </w:numPr>
               <w:contextualSpacing/>
               <w:rPr>
-                <w:rFonts w:ascii="Arial" w:eastAsia="Arial" w:hAnsi="Arial"/>
+                <w:rFonts w:ascii="Arial" w:hAnsi="Arial" w:cs="Arial"/>
                 <w:sz w:val="24"/>
                 <w:szCs w:val="24"/>
               </w:rPr>
             </w:pPr>
             <w:r>
               <w:rPr>
-                <w:rFonts w:ascii="Arial" w:eastAsia="Arial" w:hAnsi="Arial"/>
-                <w:sz w:val="24"/>
-                <w:szCs w:val="24"/>
-              </w:rPr>
-              <w:t>Delegated task to the team</w:t>
+                <w:rFonts w:ascii="Arial" w:hAnsi="Arial" w:cs="Arial"/>
+                <w:sz w:val="24"/>
+                <w:szCs w:val="24"/>
+              </w:rPr>
+              <w:t>Updated the design according to new understanding of the functionality</w:t>
             </w:r>
           </w:p>
         </w:tc>
@@ -1192,7 +1450,7 @@
                 <w:sz w:val="24"/>
                 <w:szCs w:val="24"/>
               </w:rPr>
-              <w:t>Database connection</w:t>
+              <w:t>Clarify with Sponsor regarding hosting issue</w:t>
             </w:r>
           </w:p>
         </w:tc>
@@ -1239,7 +1497,15 @@
                 <w:sz w:val="24"/>
                 <w:szCs w:val="24"/>
               </w:rPr>
-              <w:t>24</w:t>
+              <w:t>2</w:t>
+            </w:r>
+            <w:r>
+              <w:rPr>
+                <w:rFonts w:ascii="Arial" w:eastAsia="Arial" w:hAnsi="Arial"/>
+                <w:sz w:val="24"/>
+                <w:szCs w:val="24"/>
+              </w:rPr>
+              <w:t>3</w:t>
             </w:r>
             <w:r>
               <w:rPr>
@@ -1271,7 +1537,7 @@
                 <w:sz w:val="24"/>
                 <w:szCs w:val="24"/>
               </w:rPr>
-              <w:t>Schedule Update</w:t>
+              <w:t>Test Cases</w:t>
             </w:r>
           </w:p>
         </w:tc>
@@ -1318,77 +1584,15 @@
                 <w:sz w:val="24"/>
                 <w:szCs w:val="24"/>
               </w:rPr>
-              <w:t>24 July 2018</w:t>
+              <w:t>2</w:t>
             </w:r>
-          </w:p>
-        </w:tc>
-      </w:tr>
-      <w:tr>
-        <w:tc>
-          <w:tcPr>
-            <w:tcW w:w="3116" w:type="dxa"/>
-          </w:tcPr>
-          <w:p>
-            <w:pPr>
+            <w:r>
               <w:rPr>
                 <w:rFonts w:ascii="Arial" w:eastAsia="Arial" w:hAnsi="Arial"/>
                 <w:sz w:val="24"/>
                 <w:szCs w:val="24"/>
               </w:rPr>
-            </w:pPr>
-            <w:r>
-              <w:rPr>
-                <w:rFonts w:ascii="Arial" w:eastAsia="Arial" w:hAnsi="Arial"/>
-                <w:sz w:val="24"/>
-                <w:szCs w:val="24"/>
-              </w:rPr>
-              <w:t>Schedule Creation</w:t>
-            </w:r>
-          </w:p>
-        </w:tc>
-        <w:tc>
-          <w:tcPr>
-            <w:tcW w:w="3117" w:type="dxa"/>
-          </w:tcPr>
-          <w:p>
-            <w:pPr>
-              <w:jc w:val="center"/>
-              <w:rPr>
-                <w:rFonts w:ascii="Arial" w:eastAsia="Arial" w:hAnsi="Arial"/>
-                <w:sz w:val="24"/>
-                <w:szCs w:val="24"/>
-              </w:rPr>
-            </w:pPr>
-            <w:r>
-              <w:rPr>
-                <w:rFonts w:ascii="Arial" w:eastAsia="Arial" w:hAnsi="Arial"/>
-                <w:sz w:val="24"/>
-                <w:szCs w:val="24"/>
-              </w:rPr>
-              <w:t>Riana</w:t>
-            </w:r>
-          </w:p>
-        </w:tc>
-        <w:tc>
-          <w:tcPr>
-            <w:tcW w:w="3117" w:type="dxa"/>
-          </w:tcPr>
-          <w:p>
-            <w:pPr>
-              <w:jc w:val="center"/>
-              <w:rPr>
-                <w:rFonts w:ascii="Arial" w:eastAsia="Arial" w:hAnsi="Arial"/>
-                <w:sz w:val="24"/>
-                <w:szCs w:val="24"/>
-              </w:rPr>
-            </w:pPr>
-            <w:r>
-              <w:rPr>
-                <w:rFonts w:ascii="Arial" w:eastAsia="Arial" w:hAnsi="Arial"/>
-                <w:sz w:val="24"/>
-                <w:szCs w:val="24"/>
-              </w:rPr>
-              <w:t>24</w:t>
+              <w:t>5</w:t>
             </w:r>
             <w:r>
               <w:rPr>
@@ -1420,7 +1624,93 @@
                 <w:sz w:val="24"/>
                 <w:szCs w:val="24"/>
               </w:rPr>
-              <w:t>Grades management</w:t>
+              <w:t>Reset Password through email</w:t>
+            </w:r>
+          </w:p>
+        </w:tc>
+        <w:tc>
+          <w:tcPr>
+            <w:tcW w:w="3117" w:type="dxa"/>
+          </w:tcPr>
+          <w:p>
+            <w:pPr>
+              <w:jc w:val="center"/>
+              <w:rPr>
+                <w:rFonts w:ascii="Arial" w:eastAsia="Arial" w:hAnsi="Arial"/>
+                <w:sz w:val="24"/>
+                <w:szCs w:val="24"/>
+              </w:rPr>
+            </w:pPr>
+            <w:r>
+              <w:rPr>
+                <w:rFonts w:ascii="Arial" w:eastAsia="Arial" w:hAnsi="Arial"/>
+                <w:sz w:val="24"/>
+                <w:szCs w:val="24"/>
+              </w:rPr>
+              <w:t>Zang Yu</w:t>
+            </w:r>
+          </w:p>
+        </w:tc>
+        <w:tc>
+          <w:tcPr>
+            <w:tcW w:w="3117" w:type="dxa"/>
+          </w:tcPr>
+          <w:p>
+            <w:pPr>
+              <w:jc w:val="center"/>
+              <w:rPr>
+                <w:rFonts w:ascii="Arial" w:eastAsia="Arial" w:hAnsi="Arial"/>
+                <w:sz w:val="24"/>
+                <w:szCs w:val="24"/>
+              </w:rPr>
+            </w:pPr>
+            <w:r>
+              <w:rPr>
+                <w:rFonts w:ascii="Arial" w:eastAsia="Arial" w:hAnsi="Arial"/>
+                <w:sz w:val="24"/>
+                <w:szCs w:val="24"/>
+              </w:rPr>
+              <w:t>2</w:t>
+            </w:r>
+            <w:r>
+              <w:rPr>
+                <w:rFonts w:ascii="Arial" w:eastAsia="Arial" w:hAnsi="Arial"/>
+                <w:sz w:val="24"/>
+                <w:szCs w:val="24"/>
+              </w:rPr>
+              <w:t>6</w:t>
+            </w:r>
+            <w:r>
+              <w:rPr>
+                <w:rFonts w:ascii="Arial" w:eastAsia="Arial" w:hAnsi="Arial"/>
+                <w:sz w:val="24"/>
+                <w:szCs w:val="24"/>
+              </w:rPr>
+              <w:t xml:space="preserve"> July 2018</w:t>
+            </w:r>
+          </w:p>
+        </w:tc>
+      </w:tr>
+      <w:tr>
+        <w:tc>
+          <w:tcPr>
+            <w:tcW w:w="3116" w:type="dxa"/>
+          </w:tcPr>
+          <w:p>
+            <w:pPr>
+              <w:rPr>
+                <w:rFonts w:ascii="Arial" w:eastAsia="Arial" w:hAnsi="Arial"/>
+                <w:sz w:val="24"/>
+                <w:szCs w:val="24"/>
+              </w:rPr>
+            </w:pPr>
+            <w:r>
+              <w:rPr>
+                <w:rFonts w:ascii="Arial" w:eastAsia="Arial" w:hAnsi="Arial"/>
+                <w:sz w:val="24"/>
+                <w:szCs w:val="24"/>
+              </w:rPr>
+              <w:t>Conversion of data retrieval from Firebase REST API</w:t>
             </w:r>
           </w:p>
         </w:tc>
@@ -1456,23 +1746,13 @@
                 <w:szCs w:val="24"/>
               </w:rPr>
             </w:pPr>
-            <w:proofErr w:type="spellStart"/>
             <w:r>
               <w:rPr>
                 <w:rFonts w:ascii="Arial" w:eastAsia="Arial" w:hAnsi="Arial"/>
                 <w:sz w:val="24"/>
                 <w:szCs w:val="24"/>
               </w:rPr>
-              <w:t>Thet</w:t>
-            </w:r>
-            <w:proofErr w:type="spellEnd"/>
-            <w:r>
-              <w:rPr>
-                <w:rFonts w:ascii="Arial" w:eastAsia="Arial" w:hAnsi="Arial"/>
-                <w:sz w:val="24"/>
-                <w:szCs w:val="24"/>
-              </w:rPr>
-              <w:t xml:space="preserve"> </w:t>
+              <w:t xml:space="preserve">Thet </w:t>
             </w:r>
             <w:proofErr w:type="spellStart"/>
             <w:r>
@@ -1513,7 +1793,23 @@
                 <w:sz w:val="24"/>
                 <w:szCs w:val="24"/>
               </w:rPr>
-              <w:t xml:space="preserve">24 </w:t>
+              <w:t>2</w:t>
+            </w:r>
+            <w:r>
+              <w:rPr>
+                <w:rFonts w:ascii="Arial" w:eastAsia="Arial" w:hAnsi="Arial"/>
+                <w:sz w:val="24"/>
+                <w:szCs w:val="24"/>
+              </w:rPr>
+              <w:t>3</w:t>
+            </w:r>
+            <w:r>
+              <w:rPr>
+                <w:rFonts w:ascii="Arial" w:eastAsia="Arial" w:hAnsi="Arial"/>
+                <w:sz w:val="24"/>
+                <w:szCs w:val="24"/>
+              </w:rPr>
+              <w:t xml:space="preserve"> </w:t>
             </w:r>
             <w:r>
               <w:rPr>
@@ -1545,8 +1841,17 @@
                 <w:sz w:val="24"/>
                 <w:szCs w:val="24"/>
               </w:rPr>
-              <w:lastRenderedPageBreak/>
-              <w:t>Mass upload of student</w:t>
+              <w:t>Tutor</w:t>
+            </w:r>
+            <w:bookmarkStart w:id="0" w:name="_GoBack"/>
+            <w:bookmarkEnd w:id="0"/>
+            <w:r>
+              <w:rPr>
+                <w:rFonts w:ascii="Arial" w:eastAsia="Arial" w:hAnsi="Arial"/>
+                <w:sz w:val="24"/>
+                <w:szCs w:val="24"/>
+              </w:rPr>
+              <w:t xml:space="preserve"> Mass Uploading</w:t>
             </w:r>
           </w:p>
         </w:tc>
@@ -1563,23 +1868,13 @@
                 <w:szCs w:val="24"/>
               </w:rPr>
             </w:pPr>
-            <w:proofErr w:type="spellStart"/>
             <w:r>
               <w:rPr>
                 <w:rFonts w:ascii="Arial" w:eastAsia="Arial" w:hAnsi="Arial"/>
                 <w:sz w:val="24"/>
                 <w:szCs w:val="24"/>
               </w:rPr>
-              <w:t>Moh</w:t>
-            </w:r>
-            <w:proofErr w:type="spellEnd"/>
-            <w:r>
-              <w:rPr>
-                <w:rFonts w:ascii="Arial" w:eastAsia="Arial" w:hAnsi="Arial"/>
-                <w:sz w:val="24"/>
-                <w:szCs w:val="24"/>
-              </w:rPr>
-              <w:t xml:space="preserve"> </w:t>
+              <w:t xml:space="preserve">Moh </w:t>
             </w:r>
             <w:proofErr w:type="spellStart"/>
             <w:r>
@@ -1620,7 +1915,15 @@
                 <w:sz w:val="24"/>
                 <w:szCs w:val="24"/>
               </w:rPr>
-              <w:t>24</w:t>
+              <w:t>2</w:t>
+            </w:r>
+            <w:r>
+              <w:rPr>
+                <w:rFonts w:ascii="Arial" w:eastAsia="Arial" w:hAnsi="Arial"/>
+                <w:sz w:val="24"/>
+                <w:szCs w:val="24"/>
+              </w:rPr>
+              <w:t>6</w:t>
             </w:r>
             <w:r>
               <w:rPr>
@@ -1652,7 +1955,7 @@
                 <w:sz w:val="24"/>
                 <w:szCs w:val="24"/>
               </w:rPr>
-              <w:t>Reset password (web and mobile)</w:t>
+              <w:t>Grades Management Functionality</w:t>
             </w:r>
           </w:p>
         </w:tc>
@@ -1675,7 +1978,43 @@
                 <w:sz w:val="24"/>
                 <w:szCs w:val="24"/>
               </w:rPr>
-              <w:t>Zang Yu</w:t>
+              <w:t>Loo Wei Hua Shawn</w:t>
+            </w:r>
+          </w:p>
+          <w:p>
+            <w:pPr>
+              <w:jc w:val="center"/>
+              <w:rPr>
+                <w:rFonts w:ascii="Arial" w:eastAsia="Arial" w:hAnsi="Arial"/>
+                <w:sz w:val="24"/>
+                <w:szCs w:val="24"/>
+              </w:rPr>
+            </w:pPr>
+            <w:r>
+              <w:rPr>
+                <w:rFonts w:ascii="Arial" w:eastAsia="Arial" w:hAnsi="Arial"/>
+                <w:sz w:val="24"/>
+                <w:szCs w:val="24"/>
+              </w:rPr>
+              <w:t xml:space="preserve">Thet </w:t>
+            </w:r>
+            <w:proofErr w:type="spellStart"/>
+            <w:r>
+              <w:rPr>
+                <w:rFonts w:ascii="Arial" w:eastAsia="Arial" w:hAnsi="Arial"/>
+                <w:sz w:val="24"/>
+                <w:szCs w:val="24"/>
+              </w:rPr>
+              <w:t>Thet</w:t>
+            </w:r>
+            <w:proofErr w:type="spellEnd"/>
+            <w:r>
+              <w:rPr>
+                <w:rFonts w:ascii="Arial" w:eastAsia="Arial" w:hAnsi="Arial"/>
+                <w:sz w:val="24"/>
+                <w:szCs w:val="24"/>
+              </w:rPr>
+              <w:t xml:space="preserve"> Yee</w:t>
             </w:r>
           </w:p>
         </w:tc>
@@ -1698,7 +2037,15 @@
                 <w:sz w:val="24"/>
                 <w:szCs w:val="24"/>
               </w:rPr>
-              <w:t>24</w:t>
+              <w:t>2</w:t>
+            </w:r>
+            <w:r>
+              <w:rPr>
+                <w:rFonts w:ascii="Arial" w:eastAsia="Arial" w:hAnsi="Arial"/>
+                <w:sz w:val="24"/>
+                <w:szCs w:val="24"/>
+              </w:rPr>
+              <w:t>6</w:t>
             </w:r>
             <w:r>
               <w:rPr>
@@ -1730,7 +2077,7 @@
                 <w:sz w:val="24"/>
                 <w:szCs w:val="24"/>
               </w:rPr>
-              <w:t>UI design</w:t>
+              <w:t>Schedule Functionality (Create &amp; Update)</w:t>
             </w:r>
           </w:p>
         </w:tc>
@@ -1747,23 +2094,91 @@
                 <w:szCs w:val="24"/>
               </w:rPr>
             </w:pPr>
-            <w:proofErr w:type="spellStart"/>
             <w:r>
               <w:rPr>
                 <w:rFonts w:ascii="Arial" w:eastAsia="Arial" w:hAnsi="Arial"/>
                 <w:sz w:val="24"/>
                 <w:szCs w:val="24"/>
               </w:rPr>
-              <w:t>Moh</w:t>
+              <w:t>Riana</w:t>
             </w:r>
-            <w:proofErr w:type="spellEnd"/>
+          </w:p>
+        </w:tc>
+        <w:tc>
+          <w:tcPr>
+            <w:tcW w:w="3117" w:type="dxa"/>
+          </w:tcPr>
+          <w:p>
+            <w:pPr>
+              <w:jc w:val="center"/>
+              <w:rPr>
+                <w:rFonts w:ascii="Arial" w:eastAsia="Arial" w:hAnsi="Arial"/>
+                <w:sz w:val="24"/>
+                <w:szCs w:val="24"/>
+              </w:rPr>
+            </w:pPr>
             <w:r>
               <w:rPr>
                 <w:rFonts w:ascii="Arial" w:eastAsia="Arial" w:hAnsi="Arial"/>
                 <w:sz w:val="24"/>
                 <w:szCs w:val="24"/>
               </w:rPr>
-              <w:t xml:space="preserve"> </w:t>
+              <w:t>26 July 2018</w:t>
+            </w:r>
+          </w:p>
+        </w:tc>
+      </w:tr>
+      <w:tr>
+        <w:tc>
+          <w:tcPr>
+            <w:tcW w:w="3116" w:type="dxa"/>
+          </w:tcPr>
+          <w:p>
+            <w:pPr>
+              <w:rPr>
+                <w:rFonts w:ascii="Arial" w:eastAsia="Arial" w:hAnsi="Arial"/>
+                <w:sz w:val="24"/>
+                <w:szCs w:val="24"/>
+              </w:rPr>
+            </w:pPr>
+            <w:r>
+              <w:rPr>
+                <w:rFonts w:ascii="Arial" w:eastAsia="Arial" w:hAnsi="Arial"/>
+                <w:sz w:val="24"/>
+                <w:szCs w:val="24"/>
+              </w:rPr>
+              <w:t xml:space="preserve">UI </w:t>
+            </w:r>
+            <w:r>
+              <w:rPr>
+                <w:rFonts w:ascii="Arial" w:eastAsia="Arial" w:hAnsi="Arial"/>
+                <w:sz w:val="24"/>
+                <w:szCs w:val="24"/>
+              </w:rPr>
+              <w:t>Integration</w:t>
+            </w:r>
+          </w:p>
+        </w:tc>
+        <w:tc>
+          <w:tcPr>
+            <w:tcW w:w="3117" w:type="dxa"/>
+          </w:tcPr>
+          <w:p>
+            <w:pPr>
+              <w:jc w:val="center"/>
+              <w:rPr>
+                <w:rFonts w:ascii="Arial" w:eastAsia="Arial" w:hAnsi="Arial"/>
+                <w:sz w:val="24"/>
+                <w:szCs w:val="24"/>
+              </w:rPr>
+            </w:pPr>
+            <w:r>
+              <w:rPr>
+                <w:rFonts w:ascii="Arial" w:eastAsia="Arial" w:hAnsi="Arial"/>
+                <w:sz w:val="24"/>
+                <w:szCs w:val="24"/>
+              </w:rPr>
+              <w:t xml:space="preserve">Moh </w:t>
             </w:r>
             <w:proofErr w:type="spellStart"/>
             <w:r>
@@ -1813,7 +2228,15 @@
                 <w:sz w:val="24"/>
                 <w:szCs w:val="24"/>
               </w:rPr>
-              <w:t>24</w:t>
+              <w:t>2</w:t>
+            </w:r>
+            <w:r>
+              <w:rPr>
+                <w:rFonts w:ascii="Arial" w:eastAsia="Arial" w:hAnsi="Arial"/>
+                <w:sz w:val="24"/>
+                <w:szCs w:val="24"/>
+              </w:rPr>
+              <w:t>8</w:t>
             </w:r>
             <w:r>
               <w:rPr>
@@ -1852,7 +2275,39 @@
           <w:sz w:val="24"/>
           <w:szCs w:val="24"/>
         </w:rPr>
-        <w:t>The meeting was adjourned at 5:00 pm. These minutes will be circulated and adopted if there are no amendments reported in the next three days.</w:t>
+        <w:t xml:space="preserve">The meeting was adjourned at </w:t>
+      </w:r>
+      <w:r>
+        <w:rPr>
+          <w:rFonts w:ascii="Arial" w:eastAsia="Arial" w:hAnsi="Arial"/>
+          <w:sz w:val="24"/>
+          <w:szCs w:val="24"/>
+        </w:rPr>
+        <w:t>9</w:t>
+      </w:r>
+      <w:r>
+        <w:rPr>
+          <w:rFonts w:ascii="Arial" w:eastAsia="Arial" w:hAnsi="Arial"/>
+          <w:sz w:val="24"/>
+          <w:szCs w:val="24"/>
+        </w:rPr>
+        <w:t>:</w:t>
+      </w:r>
+      <w:r>
+        <w:rPr>
+          <w:rFonts w:ascii="Arial" w:eastAsia="Arial" w:hAnsi="Arial"/>
+          <w:sz w:val="24"/>
+          <w:szCs w:val="24"/>
+        </w:rPr>
+        <w:t>3</w:t>
+      </w:r>
+      <w:r>
+        <w:rPr>
+          <w:rFonts w:ascii="Arial" w:eastAsia="Arial" w:hAnsi="Arial"/>
+          <w:sz w:val="24"/>
+          <w:szCs w:val="24"/>
+        </w:rPr>
+        <w:t>0 pm. These minutes will be circulated and adopted if there are no amendments reported in the next three days.</w:t>
       </w:r>
     </w:p>
     <w:p>
@@ -2818,6 +3273,92 @@
     </w:lvl>
   </w:abstractNum>
   <w:abstractNum w:abstractNumId="7" w15:restartNumberingAfterBreak="0">
+    <w:nsid w:val="09FB22CA"/>
+    <w:multiLevelType w:val="hybridMultilevel"/>
+    <w:tmpl w:val="E76CB29C"/>
+    <w:lvl w:ilvl="0" w:tplc="0409000F">
+      <w:start w:val="1"/>
+      <w:numFmt w:val="decimal"/>
+      <w:lvlText w:val="%1."/>
+      <w:lvlJc w:val="left"/>
+      <w:pPr>
+        <w:ind w:left="720" w:hanging="360"/>
+      </w:pPr>
+    </w:lvl>
+    <w:lvl w:ilvl="1" w:tplc="04090019">
+      <w:start w:val="1"/>
+      <w:numFmt w:val="lowerLetter"/>
+      <w:lvlText w:val="%2."/>
+      <w:lvlJc w:val="left"/>
+      <w:pPr>
+        <w:ind w:left="1440" w:hanging="360"/>
+      </w:pPr>
+    </w:lvl>
+    <w:lvl w:ilvl="2" w:tplc="0409001B">
+      <w:start w:val="1"/>
+      <w:numFmt w:val="lowerRoman"/>
+      <w:lvlText w:val="%3."/>
+      <w:lvlJc w:val="right"/>
+      <w:pPr>
+        <w:ind w:left="2160" w:hanging="180"/>
+      </w:pPr>
+    </w:lvl>
+    <w:lvl w:ilvl="3" w:tplc="0409000F">
+      <w:start w:val="1"/>
+      <w:numFmt w:val="decimal"/>
+      <w:lvlText w:val="%4."/>
+      <w:lvlJc w:val="left"/>
+      <w:pPr>
+        <w:ind w:left="2880" w:hanging="360"/>
+      </w:pPr>
+    </w:lvl>
+    <w:lvl w:ilvl="4" w:tplc="04090019">
+      <w:start w:val="1"/>
+      <w:numFmt w:val="lowerLetter"/>
+      <w:lvlText w:val="%5."/>
+      <w:lvlJc w:val="left"/>
+      <w:pPr>
+        <w:ind w:left="3600" w:hanging="360"/>
+      </w:pPr>
+    </w:lvl>
+    <w:lvl w:ilvl="5" w:tplc="0409001B">
+      <w:start w:val="1"/>
+      <w:numFmt w:val="lowerRoman"/>
+      <w:lvlText w:val="%6."/>
+      <w:lvlJc w:val="right"/>
+      <w:pPr>
+        <w:ind w:left="4320" w:hanging="180"/>
+      </w:pPr>
+    </w:lvl>
+    <w:lvl w:ilvl="6" w:tplc="0409000F">
+      <w:start w:val="1"/>
+      <w:numFmt w:val="decimal"/>
+      <w:lvlText w:val="%7."/>
+      <w:lvlJc w:val="left"/>
+      <w:pPr>
+        <w:ind w:left="5040" w:hanging="360"/>
+      </w:pPr>
+    </w:lvl>
+    <w:lvl w:ilvl="7" w:tplc="04090019">
+      <w:start w:val="1"/>
+      <w:numFmt w:val="lowerLetter"/>
+      <w:lvlText w:val="%8."/>
+      <w:lvlJc w:val="left"/>
+      <w:pPr>
+        <w:ind w:left="5760" w:hanging="360"/>
+      </w:pPr>
+    </w:lvl>
+    <w:lvl w:ilvl="8" w:tplc="0409001B">
+      <w:start w:val="1"/>
+      <w:numFmt w:val="lowerRoman"/>
+      <w:lvlText w:val="%9."/>
+      <w:lvlJc w:val="right"/>
+      <w:pPr>
+        <w:ind w:left="6480" w:hanging="180"/>
+      </w:pPr>
+    </w:lvl>
+  </w:abstractNum>
+  <w:abstractNum w:abstractNumId="8" w15:restartNumberingAfterBreak="0">
     <w:nsid w:val="0E883082"/>
     <w:multiLevelType w:val="hybridMultilevel"/>
     <w:tmpl w:val="619899AA"/>
@@ -2903,7 +3444,7 @@
       </w:pPr>
     </w:lvl>
   </w:abstractNum>
-  <w:abstractNum w:abstractNumId="8" w15:restartNumberingAfterBreak="0">
+  <w:abstractNum w:abstractNumId="9" w15:restartNumberingAfterBreak="0">
     <w:nsid w:val="15E94829"/>
     <w:multiLevelType w:val="hybridMultilevel"/>
     <w:tmpl w:val="2C10AFE2"/>
@@ -3016,7 +3557,7 @@
       </w:rPr>
     </w:lvl>
   </w:abstractNum>
-  <w:abstractNum w:abstractNumId="9" w15:restartNumberingAfterBreak="0">
+  <w:abstractNum w:abstractNumId="10" w15:restartNumberingAfterBreak="0">
     <w:nsid w:val="40721D87"/>
     <w:multiLevelType w:val="hybridMultilevel"/>
     <w:tmpl w:val="084BD90D"/>
@@ -3109,7 +3650,298 @@
       </w:pPr>
     </w:lvl>
   </w:abstractNum>
-  <w:abstractNum w:abstractNumId="10" w15:restartNumberingAfterBreak="0">
+  <w:abstractNum w:abstractNumId="11" w15:restartNumberingAfterBreak="0">
+    <w:nsid w:val="437E7F57"/>
+    <w:multiLevelType w:val="hybridMultilevel"/>
+    <w:tmpl w:val="5D76EF2A"/>
+    <w:lvl w:ilvl="0" w:tplc="4809000F">
+      <w:start w:val="1"/>
+      <w:numFmt w:val="decimal"/>
+      <w:lvlText w:val="%1."/>
+      <w:lvlJc w:val="left"/>
+      <w:pPr>
+        <w:ind w:left="720" w:hanging="360"/>
+      </w:pPr>
+      <w:rPr>
+        <w:rFonts w:hint="default"/>
+      </w:rPr>
+    </w:lvl>
+    <w:lvl w:ilvl="1" w:tplc="48090019" w:tentative="1">
+      <w:start w:val="1"/>
+      <w:numFmt w:val="lowerLetter"/>
+      <w:lvlText w:val="%2."/>
+      <w:lvlJc w:val="left"/>
+      <w:pPr>
+        <w:ind w:left="1440" w:hanging="360"/>
+      </w:pPr>
+    </w:lvl>
+    <w:lvl w:ilvl="2" w:tplc="4809001B" w:tentative="1">
+      <w:start w:val="1"/>
+      <w:numFmt w:val="lowerRoman"/>
+      <w:lvlText w:val="%3."/>
+      <w:lvlJc w:val="right"/>
+      <w:pPr>
+        <w:ind w:left="2160" w:hanging="180"/>
+      </w:pPr>
+    </w:lvl>
+    <w:lvl w:ilvl="3" w:tplc="4809000F" w:tentative="1">
+      <w:start w:val="1"/>
+      <w:numFmt w:val="decimal"/>
+      <w:lvlText w:val="%4."/>
+      <w:lvlJc w:val="left"/>
+      <w:pPr>
+        <w:ind w:left="2880" w:hanging="360"/>
+      </w:pPr>
+    </w:lvl>
+    <w:lvl w:ilvl="4" w:tplc="48090019" w:tentative="1">
+      <w:start w:val="1"/>
+      <w:numFmt w:val="lowerLetter"/>
+      <w:lvlText w:val="%5."/>
+      <w:lvlJc w:val="left"/>
+      <w:pPr>
+        <w:ind w:left="3600" w:hanging="360"/>
+      </w:pPr>
+    </w:lvl>
+    <w:lvl w:ilvl="5" w:tplc="4809001B" w:tentative="1">
+      <w:start w:val="1"/>
+      <w:numFmt w:val="lowerRoman"/>
+      <w:lvlText w:val="%6."/>
+      <w:lvlJc w:val="right"/>
+      <w:pPr>
+        <w:ind w:left="4320" w:hanging="180"/>
+      </w:pPr>
+    </w:lvl>
+    <w:lvl w:ilvl="6" w:tplc="4809000F" w:tentative="1">
+      <w:start w:val="1"/>
+      <w:numFmt w:val="decimal"/>
+      <w:lvlText w:val="%7."/>
+      <w:lvlJc w:val="left"/>
+      <w:pPr>
+        <w:ind w:left="5040" w:hanging="360"/>
+      </w:pPr>
+    </w:lvl>
+    <w:lvl w:ilvl="7" w:tplc="48090019" w:tentative="1">
+      <w:start w:val="1"/>
+      <w:numFmt w:val="lowerLetter"/>
+      <w:lvlText w:val="%8."/>
+      <w:lvlJc w:val="left"/>
+      <w:pPr>
+        <w:ind w:left="5760" w:hanging="360"/>
+      </w:pPr>
+    </w:lvl>
+    <w:lvl w:ilvl="8" w:tplc="4809001B" w:tentative="1">
+      <w:start w:val="1"/>
+      <w:numFmt w:val="lowerRoman"/>
+      <w:lvlText w:val="%9."/>
+      <w:lvlJc w:val="right"/>
+      <w:pPr>
+        <w:ind w:left="6480" w:hanging="180"/>
+      </w:pPr>
+    </w:lvl>
+  </w:abstractNum>
+  <w:abstractNum w:abstractNumId="12" w15:restartNumberingAfterBreak="0">
+    <w:nsid w:val="53384CA1"/>
+    <w:multiLevelType w:val="hybridMultilevel"/>
+    <w:tmpl w:val="796ED60C"/>
+    <w:lvl w:ilvl="0" w:tplc="15EC4578">
+      <w:start w:val="1"/>
+      <w:numFmt w:val="decimal"/>
+      <w:lvlText w:val="%1."/>
+      <w:lvlJc w:val="left"/>
+      <w:pPr>
+        <w:ind w:left="1800" w:hanging="360"/>
+      </w:pPr>
+      <w:rPr>
+        <w:rFonts w:hint="default"/>
+      </w:rPr>
+    </w:lvl>
+    <w:lvl w:ilvl="1" w:tplc="48090019" w:tentative="1">
+      <w:start w:val="1"/>
+      <w:numFmt w:val="lowerLetter"/>
+      <w:lvlText w:val="%2."/>
+      <w:lvlJc w:val="left"/>
+      <w:pPr>
+        <w:ind w:left="2520" w:hanging="360"/>
+      </w:pPr>
+    </w:lvl>
+    <w:lvl w:ilvl="2" w:tplc="4809001B" w:tentative="1">
+      <w:start w:val="1"/>
+      <w:numFmt w:val="lowerRoman"/>
+      <w:lvlText w:val="%3."/>
+      <w:lvlJc w:val="right"/>
+      <w:pPr>
+        <w:ind w:left="3240" w:hanging="180"/>
+      </w:pPr>
+    </w:lvl>
+    <w:lvl w:ilvl="3" w:tplc="4809000F" w:tentative="1">
+      <w:start w:val="1"/>
+      <w:numFmt w:val="decimal"/>
+      <w:lvlText w:val="%4."/>
+      <w:lvlJc w:val="left"/>
+      <w:pPr>
+        <w:ind w:left="3960" w:hanging="360"/>
+      </w:pPr>
+    </w:lvl>
+    <w:lvl w:ilvl="4" w:tplc="48090019" w:tentative="1">
+      <w:start w:val="1"/>
+      <w:numFmt w:val="lowerLetter"/>
+      <w:lvlText w:val="%5."/>
+      <w:lvlJc w:val="left"/>
+      <w:pPr>
+        <w:ind w:left="4680" w:hanging="360"/>
+      </w:pPr>
+    </w:lvl>
+    <w:lvl w:ilvl="5" w:tplc="4809001B" w:tentative="1">
+      <w:start w:val="1"/>
+      <w:numFmt w:val="lowerRoman"/>
+      <w:lvlText w:val="%6."/>
+      <w:lvlJc w:val="right"/>
+      <w:pPr>
+        <w:ind w:left="5400" w:hanging="180"/>
+      </w:pPr>
+    </w:lvl>
+    <w:lvl w:ilvl="6" w:tplc="4809000F" w:tentative="1">
+      <w:start w:val="1"/>
+      <w:numFmt w:val="decimal"/>
+      <w:lvlText w:val="%7."/>
+      <w:lvlJc w:val="left"/>
+      <w:pPr>
+        <w:ind w:left="6120" w:hanging="360"/>
+      </w:pPr>
+    </w:lvl>
+    <w:lvl w:ilvl="7" w:tplc="48090019" w:tentative="1">
+      <w:start w:val="1"/>
+      <w:numFmt w:val="lowerLetter"/>
+      <w:lvlText w:val="%8."/>
+      <w:lvlJc w:val="left"/>
+      <w:pPr>
+        <w:ind w:left="6840" w:hanging="360"/>
+      </w:pPr>
+    </w:lvl>
+    <w:lvl w:ilvl="8" w:tplc="4809001B" w:tentative="1">
+      <w:start w:val="1"/>
+      <w:numFmt w:val="lowerRoman"/>
+      <w:lvlText w:val="%9."/>
+      <w:lvlJc w:val="right"/>
+      <w:pPr>
+        <w:ind w:left="7560" w:hanging="180"/>
+      </w:pPr>
+    </w:lvl>
+  </w:abstractNum>
+  <w:abstractNum w:abstractNumId="13" w15:restartNumberingAfterBreak="0">
+    <w:nsid w:val="54272C5D"/>
+    <w:multiLevelType w:val="hybridMultilevel"/>
+    <w:tmpl w:val="A21C7B1A"/>
+    <w:lvl w:ilvl="0" w:tplc="04090001">
+      <w:start w:val="1"/>
+      <w:numFmt w:val="bullet"/>
+      <w:lvlText w:val=""/>
+      <w:lvlJc w:val="left"/>
+      <w:pPr>
+        <w:ind w:left="1440" w:hanging="360"/>
+      </w:pPr>
+      <w:rPr>
+        <w:rFonts w:ascii="Symbol" w:hAnsi="Symbol" w:hint="default"/>
+      </w:rPr>
+    </w:lvl>
+    <w:lvl w:ilvl="1" w:tplc="04090003">
+      <w:start w:val="1"/>
+      <w:numFmt w:val="bullet"/>
+      <w:lvlText w:val="o"/>
+      <w:lvlJc w:val="left"/>
+      <w:pPr>
+        <w:ind w:left="2160" w:hanging="360"/>
+      </w:pPr>
+      <w:rPr>
+        <w:rFonts w:ascii="Courier New" w:hAnsi="Courier New" w:cs="Courier New" w:hint="default"/>
+      </w:rPr>
+    </w:lvl>
+    <w:lvl w:ilvl="2" w:tplc="04090005">
+      <w:start w:val="1"/>
+      <w:numFmt w:val="bullet"/>
+      <w:lvlText w:val=""/>
+      <w:lvlJc w:val="left"/>
+      <w:pPr>
+        <w:ind w:left="2880" w:hanging="360"/>
+      </w:pPr>
+      <w:rPr>
+        <w:rFonts w:ascii="Wingdings" w:hAnsi="Wingdings" w:hint="default"/>
+      </w:rPr>
+    </w:lvl>
+    <w:lvl w:ilvl="3" w:tplc="04090001">
+      <w:start w:val="1"/>
+      <w:numFmt w:val="bullet"/>
+      <w:lvlText w:val=""/>
+      <w:lvlJc w:val="left"/>
+      <w:pPr>
+        <w:ind w:left="3600" w:hanging="360"/>
+      </w:pPr>
+      <w:rPr>
+        <w:rFonts w:ascii="Symbol" w:hAnsi="Symbol" w:hint="default"/>
+      </w:rPr>
+    </w:lvl>
+    <w:lvl w:ilvl="4" w:tplc="04090003">
+      <w:start w:val="1"/>
+      <w:numFmt w:val="bullet"/>
+      <w:lvlText w:val="o"/>
+      <w:lvlJc w:val="left"/>
+      <w:pPr>
+        <w:ind w:left="4320" w:hanging="360"/>
+      </w:pPr>
+      <w:rPr>
+        <w:rFonts w:ascii="Courier New" w:hAnsi="Courier New" w:cs="Courier New" w:hint="default"/>
+      </w:rPr>
+    </w:lvl>
+    <w:lvl w:ilvl="5" w:tplc="04090005">
+      <w:start w:val="1"/>
+      <w:numFmt w:val="bullet"/>
+      <w:lvlText w:val=""/>
+      <w:lvlJc w:val="left"/>
+      <w:pPr>
+        <w:ind w:left="5040" w:hanging="360"/>
+      </w:pPr>
+      <w:rPr>
+        <w:rFonts w:ascii="Wingdings" w:hAnsi="Wingdings" w:hint="default"/>
+      </w:rPr>
+    </w:lvl>
+    <w:lvl w:ilvl="6" w:tplc="04090001">
+      <w:start w:val="1"/>
+      <w:numFmt w:val="bullet"/>
+      <w:lvlText w:val=""/>
+      <w:lvlJc w:val="left"/>
+      <w:pPr>
+        <w:ind w:left="5760" w:hanging="360"/>
+      </w:pPr>
+      <w:rPr>
+        <w:rFonts w:ascii="Symbol" w:hAnsi="Symbol" w:hint="default"/>
+      </w:rPr>
+    </w:lvl>
+    <w:lvl w:ilvl="7" w:tplc="04090003">
+      <w:start w:val="1"/>
+      <w:numFmt w:val="bullet"/>
+      <w:lvlText w:val="o"/>
+      <w:lvlJc w:val="left"/>
+      <w:pPr>
+        <w:ind w:left="6480" w:hanging="360"/>
+      </w:pPr>
+      <w:rPr>
+        <w:rFonts w:ascii="Courier New" w:hAnsi="Courier New" w:cs="Courier New" w:hint="default"/>
+      </w:rPr>
+    </w:lvl>
+    <w:lvl w:ilvl="8" w:tplc="04090005">
+      <w:start w:val="1"/>
+      <w:numFmt w:val="bullet"/>
+      <w:lvlText w:val=""/>
+      <w:lvlJc w:val="left"/>
+      <w:pPr>
+        <w:ind w:left="7200" w:hanging="360"/>
+      </w:pPr>
+      <w:rPr>
+        <w:rFonts w:ascii="Wingdings" w:hAnsi="Wingdings" w:hint="default"/>
+      </w:rPr>
+    </w:lvl>
+  </w:abstractNum>
+  <w:abstractNum w:abstractNumId="14" w15:restartNumberingAfterBreak="0">
     <w:nsid w:val="787E500D"/>
     <w:multiLevelType w:val="hybridMultilevel"/>
     <w:tmpl w:val="8E024FD8"/>
@@ -3229,7 +4061,7 @@
     <w:abstractNumId w:val="2"/>
   </w:num>
   <w:num w:numId="3">
-    <w:abstractNumId w:val="9"/>
+    <w:abstractNumId w:val="10"/>
   </w:num>
   <w:num w:numId="4">
     <w:abstractNumId w:val="1"/>
@@ -3247,13 +4079,52 @@
     <w:abstractNumId w:val="6"/>
   </w:num>
   <w:num w:numId="9">
-    <w:abstractNumId w:val="7"/>
+    <w:abstractNumId w:val="8"/>
   </w:num>
   <w:num w:numId="10">
-    <w:abstractNumId w:val="10"/>
+    <w:abstractNumId w:val="14"/>
   </w:num>
   <w:num w:numId="11">
-    <w:abstractNumId w:val="8"/>
+    <w:abstractNumId w:val="9"/>
+  </w:num>
+  <w:num w:numId="12">
+    <w:abstractNumId w:val="7"/>
+    <w:lvlOverride w:ilvl="0">
+      <w:startOverride w:val="1"/>
+    </w:lvlOverride>
+    <w:lvlOverride w:ilvl="1">
+      <w:startOverride w:val="1"/>
+    </w:lvlOverride>
+    <w:lvlOverride w:ilvl="2">
+      <w:startOverride w:val="1"/>
+    </w:lvlOverride>
+    <w:lvlOverride w:ilvl="3">
+      <w:startOverride w:val="1"/>
+    </w:lvlOverride>
+    <w:lvlOverride w:ilvl="4">
+      <w:startOverride w:val="1"/>
+    </w:lvlOverride>
+    <w:lvlOverride w:ilvl="5">
+      <w:startOverride w:val="1"/>
+    </w:lvlOverride>
+    <w:lvlOverride w:ilvl="6">
+      <w:startOverride w:val="1"/>
+    </w:lvlOverride>
+    <w:lvlOverride w:ilvl="7">
+      <w:startOverride w:val="1"/>
+    </w:lvlOverride>
+    <w:lvlOverride w:ilvl="8">
+      <w:startOverride w:val="1"/>
+    </w:lvlOverride>
+  </w:num>
+  <w:num w:numId="13">
+    <w:abstractNumId w:val="13"/>
+  </w:num>
+  <w:num w:numId="14">
+    <w:abstractNumId w:val="12"/>
+  </w:num>
+  <w:num w:numId="15">
+    <w:abstractNumId w:val="11"/>
   </w:num>
 </w:numbering>
 </file>
@@ -3970,7 +4841,7 @@
   <w:style w:type="paragraph" w:styleId="ListParagraph">
     <w:name w:val="List Paragraph"/>
     <w:basedOn w:val="Normal"/>
-    <w:uiPriority w:val="26"/>
+    <w:uiPriority w:val="34"/>
     <w:qFormat/>
     <w:pPr>
       <w:ind w:left="720"/>
@@ -4115,7 +4986,7 @@
   <w:style w:type="table" w:styleId="TableGrid">
     <w:name w:val="Table Grid"/>
     <w:basedOn w:val="TableNormal"/>
-    <w:uiPriority w:val="37"/>
+    <w:uiPriority w:val="39"/>
     <w:tblPr>
       <w:tblBorders>
         <w:top w:val="single" w:sz="4" w:space="0" w:color="auto"/>

</xml_diff>